<commit_message>
Update assignment 13 due date
</commit_message>
<xml_diff>
--- a/Assignments/Assignment13_All Together/Assignment13_All Together.docx
+++ b/Assignments/Assignment13_All Together/Assignment13_All Together.docx
@@ -55,7 +55,10 @@
         <w:t xml:space="preserve">: </w:t>
       </w:r>
       <w:r>
-        <w:t>December 12</w:t>
+        <w:t>December 1</w:t>
+      </w:r>
+      <w:r>
+        <w:t>3</w:t>
       </w:r>
       <w:r>
         <w:rPr>
@@ -64,8 +67,13 @@
         <w:t>th</w:t>
       </w:r>
       <w:r>
-        <w:t>, 2017</w:t>
-      </w:r>
+        <w:t>, 201</w:t>
+      </w:r>
+      <w:r>
+        <w:t>8</w:t>
+      </w:r>
+      <w:bookmarkStart w:id="0" w:name="_GoBack"/>
+      <w:bookmarkEnd w:id="0"/>
       <w:r>
         <w:br/>
       </w:r>
@@ -834,8 +842,6 @@
         </w:numPr>
         <w:spacing w:line="254" w:lineRule="auto"/>
       </w:pPr>
-      <w:bookmarkStart w:id="0" w:name="_GoBack"/>
-      <w:bookmarkEnd w:id="0"/>
       <w:r>
         <w:t xml:space="preserve">All of your controllers/entities must enforce the usage of an </w:t>
       </w:r>

</xml_diff>